<commit_message>
Lassítottam a tempón, és javítottam a megjelenítés sorrendjét
</commit_message>
<xml_diff>
--- a/specifikacio.docx
+++ b/specifikacio.docx
@@ -137,26 +137,16 @@
         <w:t>játékosok_száma</w:t>
       </w:r>
       <w:r>
-        <w:t xml:space="preserve"> 1 </w:t>
-      </w:r>
-      <w:r>
-        <w:t>(</w:t>
-      </w:r>
-      <w:r>
-        <w:rPr>
-          <w:i/>
-          <w:iCs/>
-        </w:rPr>
+        <w:t xml:space="preserve"> 1</w:t>
+      </w:r>
+      <w:r>
+        <w:t xml:space="preserve">-4 lehet, 1 az </w:t>
+      </w:r>
+      <w:r>
         <w:t>alapértelmezés</w:t>
       </w:r>
       <w:r>
-        <w:t xml:space="preserve">) </w:t>
-      </w:r>
-      <w:r>
-        <w:t>vagy</w:t>
-      </w:r>
-      <w:r>
-        <w:t xml:space="preserve"> 2 lehet.</w:t>
+        <w:t>.</w:t>
       </w:r>
     </w:p>
     <w:p>
@@ -295,10 +285,7 @@
         <w:t>ranglista és a matekfeladat szövegként.</w:t>
       </w:r>
       <w:r>
-        <w:t xml:space="preserve"> A pálya széle szögletes és fehér, a kígyó kerek és színes karaktereket használ. Kétjátékos üzemmódban a két kígyó más színű</w:t>
-      </w:r>
-      <w:r>
-        <w:t>.</w:t>
+        <w:t xml:space="preserve"> A pálya széle szögletes és fehér, a kígyó kerek és színes karaktereket használ.</w:t>
       </w:r>
     </w:p>
     <w:p>
@@ -337,15 +324,27 @@
         <w:pStyle w:val="Cmsor2"/>
       </w:pPr>
       <w:r>
-        <w:t>Kétjátékos üzemmód</w:t>
+        <w:t>Több</w:t>
+      </w:r>
+      <w:r>
+        <w:t>játékos üzemmód</w:t>
       </w:r>
     </w:p>
     <w:p>
       <w:r>
-        <w:t>Ebben a módban két játékos versenyzik</w:t>
-      </w:r>
-      <w:r>
-        <w:t xml:space="preserve"> egymás ellen.</w:t>
+        <w:t xml:space="preserve">Ebben a módban </w:t>
+      </w:r>
+      <w:r>
+        <w:t xml:space="preserve">több </w:t>
+      </w:r>
+      <w:r>
+        <w:t>játékos versenyzik</w:t>
+      </w:r>
+      <w:r>
+        <w:t>, megpróbálnak közösen minél több pontot gyűjteni</w:t>
+      </w:r>
+      <w:r>
+        <w:t>.</w:t>
       </w:r>
       <w:r>
         <w:t xml:space="preserve"> </w:t>
@@ -354,7 +353,13 @@
         <w:t>A</w:t>
       </w:r>
       <w:r>
-        <w:t xml:space="preserve"> piros kígyót a </w:t>
+        <w:t xml:space="preserve"> zöld</w:t>
+      </w:r>
+      <w:r>
+        <w:t xml:space="preserve"> kígyót a</w:t>
+      </w:r>
+      <w:r>
+        <w:t xml:space="preserve"> nyilakkal, a kéket a </w:t>
       </w:r>
       <w:r>
         <w:rPr>
@@ -364,46 +369,81 @@
         <w:t>WASD</w:t>
       </w:r>
       <w:r>
-        <w:t xml:space="preserve"> gombokkal, a</w:t>
-      </w:r>
-      <w:r>
-        <w:t xml:space="preserve"> másikat</w:t>
-      </w:r>
-      <w:r>
-        <w:t xml:space="preserve"> a nyilakkal lehet irányítani</w:t>
-      </w:r>
-      <w:r>
-        <w:t>. Ha az egyik kígyó nekimegy vagy a falnak, vagy valamelyik kígyó testének, akkor ő vesztett, a győztes pontszáma pedig a két kígyó által összesen megevett gyümölcsök száma.</w:t>
-      </w:r>
-      <w:r>
-        <w:t xml:space="preserve"> A ranglista ehhez az üzemmódhoz különbözik az egyszemélyes játék ranglistájától.</w:t>
-      </w:r>
-      <w:r>
-        <w:t xml:space="preserve"> Matekfeladatot itt is meg lehet oldani, viszont a sikerességen felül a gyorsaság is számít. Aki eltalálta a jó megoldást (ezt nem a számítógép, hanem a két játékos kezeli</w:t>
-      </w:r>
-      <w:r>
-        <w:t xml:space="preserve"> egymás között</w:t>
-      </w:r>
-      <w:r>
-        <w:t>), az kiválaszthatja, hogy melyik kígyó kezdjen a megszerzett pontok felével – eldöntheti, hogy őt segíti vagy hátráltatja</w:t>
-      </w:r>
-      <w:r>
-        <w:t>-e</w:t>
-      </w:r>
-      <w:r>
-        <w:t xml:space="preserve"> a hosszúság.</w:t>
-      </w:r>
-      <w:r>
-        <w:t xml:space="preserve"> Hogyha sikertelen egy megoldás, akkor addig lehet </w:t>
-      </w:r>
-      <w:r>
-        <w:t>újra</w:t>
+        <w:t xml:space="preserve">, a pirosat az </w:t>
+      </w:r>
+      <w:r>
+        <w:rPr>
+          <w:i/>
+          <w:iCs/>
+        </w:rPr>
+        <w:t>IJKL</w:t>
+      </w:r>
+      <w:r>
+        <w:t>, a</w:t>
       </w:r>
       <w:r>
         <w:t xml:space="preserve"> </w:t>
       </w:r>
       <w:r>
-        <w:t>próbálkozni, amíg valaki el nem találja, de fel is lehet adni. Ilyenkor mindkét kígyó alapmérettel kezd.</w:t>
+        <w:t xml:space="preserve">sárgát pedig a </w:t>
+      </w:r>
+      <w:r>
+        <w:rPr>
+          <w:i/>
+          <w:iCs/>
+        </w:rPr>
+        <w:t xml:space="preserve">TFGH </w:t>
+      </w:r>
+      <w:r>
+        <w:t xml:space="preserve">gombokkal </w:t>
+      </w:r>
+      <w:r>
+        <w:t>lehet irányítani</w:t>
+      </w:r>
+      <w:r>
+        <w:t xml:space="preserve">. </w:t>
+      </w:r>
+      <w:r>
+        <w:t xml:space="preserve">Egy gyümölcs megevésekor annyi pontot kap a csapat, ahány kígyó életben van még. Így érdemes minél több kígyót életben tartva enni az almákat. </w:t>
+      </w:r>
+      <w:r>
+        <w:t xml:space="preserve">Ha az egyik kígyó nekimegy vagy a falnak, vagy valamelyik kígyó testének, akkor ő </w:t>
+      </w:r>
+      <w:r>
+        <w:t>kiesik a játékból, a többiek nélküle játszanak tovább</w:t>
+      </w:r>
+      <w:r>
+        <w:t>.</w:t>
+      </w:r>
+      <w:r>
+        <w:t xml:space="preserve"> A játékosok számától függően külön ranglistákban tároljuk az eredményeket</w:t>
+      </w:r>
+      <w:r>
+        <w:t>.</w:t>
+      </w:r>
+      <w:r>
+        <w:t xml:space="preserve"> Matekfeladatot itt is meg lehet oldani</w:t>
+      </w:r>
+      <w:r>
+        <w:t>, sikeres megoldás esetén a pontok felét szétosztja a kígyók között a program. Tehát ha 4 játékos 19 pontot gyűjtött, akkor 19/2=9 pontot kaphatnának</w:t>
+      </w:r>
+      <w:r>
+        <w:t>.</w:t>
+      </w:r>
+      <w:r>
+        <w:t xml:space="preserve"> Mindenki 9/4=2 mezővel hosszabb kígyóval kezd, mint az alap méret, így végül is 8 ponttal kezdődik a játék.</w:t>
+      </w:r>
+      <w:r>
+        <w:t xml:space="preserve"> Hogyha sikertelen egy megoldás, akkor mind</w:t>
+      </w:r>
+      <w:r>
+        <w:t>en</w:t>
+      </w:r>
+      <w:r>
+        <w:t xml:space="preserve"> kígyó alapmérettel kezd.</w:t>
+      </w:r>
+      <w:r>
+        <w:t xml:space="preserve"> </w:t>
       </w:r>
     </w:p>
     <w:p>

</xml_diff>